<commit_message>
Added meeting minutes for 03 nov 17
</commit_message>
<xml_diff>
--- a/Meeting Minutes/Meeting Minutes 2017-11-01.docx
+++ b/Meeting Minutes/Meeting Minutes 2017-11-01.docx
@@ -21,13 +21,15 @@
         <w:rPr>
           <w:i/>
         </w:rPr>
-        <w:t>30</w:t>
-      </w:r>
+        <w:t>01 November</w:t>
+      </w:r>
+      <w:bookmarkStart w:id="0" w:name="_GoBack"/>
+      <w:bookmarkEnd w:id="0"/>
       <w:r>
         <w:rPr>
           <w:i/>
         </w:rPr>
-        <w:t xml:space="preserve"> October 2017</w:t>
+        <w:t xml:space="preserve"> 2017</w:t>
       </w:r>
     </w:p>
     <w:p>
@@ -69,20 +71,8 @@
       </w:r>
       <w:r>
         <w:br/>
-      </w:r>
-      <w:proofErr w:type="spellStart"/>
-      <w:r>
-        <w:t>Miruna</w:t>
-      </w:r>
-      <w:proofErr w:type="spellEnd"/>
-      <w:r>
-        <w:t xml:space="preserve"> </w:t>
-      </w:r>
-      <w:proofErr w:type="spellStart"/>
-      <w:r>
-        <w:t>Rosca</w:t>
-      </w:r>
-      <w:proofErr w:type="spellEnd"/>
+        <w:t>Miruna Rosca</w:t>
+      </w:r>
     </w:p>
     <w:p>
       <w:r>
@@ -206,8 +196,6 @@
       <w:r>
         <w:t>We will be looking into what rewards the players want.</w:t>
       </w:r>
-      <w:bookmarkStart w:id="0" w:name="_GoBack"/>
-      <w:bookmarkEnd w:id="0"/>
     </w:p>
     <w:sectPr>
       <w:headerReference w:type="default" r:id="rId7"/>

</xml_diff>